<commit_message>
added URL in word doc
</commit_message>
<xml_diff>
--- a/MySQL-Week5_Coding-Assignment.docx
+++ b/MySQL-Week5_Coding-Assignment.docx
@@ -419,7 +419,15 @@
         <w:spacing w:line="256" w:lineRule="auto"/>
       </w:pPr>
       <w:r>
-        <w:t>Add getters, setters and/or a constructor as appropriate.</w:t>
+        <w:t xml:space="preserve">Add getters, </w:t>
+      </w:r>
+      <w:proofErr w:type="gramStart"/>
+      <w:r>
+        <w:t>setters</w:t>
+      </w:r>
+      <w:proofErr w:type="gramEnd"/>
+      <w:r>
+        <w:t xml:space="preserve"> and/or a constructor as appropriate.</w:t>
       </w:r>
     </w:p>
     <w:p>
@@ -432,7 +440,15 @@
         <w:spacing w:line="256" w:lineRule="auto"/>
       </w:pPr>
       <w:r>
-        <w:t>Add a toString method that returns the name and object type (like "Pentax Camera").</w:t>
+        <w:t xml:space="preserve">Add a </w:t>
+      </w:r>
+      <w:proofErr w:type="spellStart"/>
+      <w:r>
+        <w:t>toString</w:t>
+      </w:r>
+      <w:proofErr w:type="spellEnd"/>
+      <w:r>
+        <w:t xml:space="preserve"> method that returns the name and object type (like "Pentax Camera").</w:t>
       </w:r>
     </w:p>
     <w:p>
@@ -519,7 +535,15 @@
         <w:spacing w:line="256" w:lineRule="auto"/>
       </w:pPr>
       <w:r>
-        <w:t>Print the list after sorting (System.out.println).</w:t>
+        <w:t>Print the list after sorting (</w:t>
+      </w:r>
+      <w:proofErr w:type="spellStart"/>
+      <w:r>
+        <w:t>System.out.println</w:t>
+      </w:r>
+      <w:proofErr w:type="spellEnd"/>
+      <w:r>
+        <w:t>).</w:t>
       </w:r>
     </w:p>
     <w:p>
@@ -533,7 +557,15 @@
       </w:pPr>
       <w:r>
         <w:lastRenderedPageBreak/>
-        <w:t>Create a new class with a main method. Using the list of objects you created in the prior step.</w:t>
+        <w:t xml:space="preserve">Create a new class with a main method. Using the list of </w:t>
+      </w:r>
+      <w:proofErr w:type="gramStart"/>
+      <w:r>
+        <w:t>objects</w:t>
+      </w:r>
+      <w:proofErr w:type="gramEnd"/>
+      <w:r>
+        <w:t xml:space="preserve"> you created in the prior step.</w:t>
       </w:r>
     </w:p>
     <w:p>
@@ -572,7 +604,15 @@
         <w:spacing w:line="256" w:lineRule="auto"/>
       </w:pPr>
       <w:r>
-        <w:t>Sort the Stream in the natural order. (Note: The String class implements the Comparable interface, so you won't have to supply a Comparator to do the sorting.)</w:t>
+        <w:t xml:space="preserve">Sort the Stream in the natural order. (Note: The String class implements the Comparable interface, so you </w:t>
+      </w:r>
+      <w:proofErr w:type="gramStart"/>
+      <w:r>
+        <w:t>won't</w:t>
+      </w:r>
+      <w:proofErr w:type="gramEnd"/>
+      <w:r>
+        <w:t xml:space="preserve"> have to supply a Comparator to do the sorting.)</w:t>
       </w:r>
     </w:p>
     <w:p>
@@ -585,7 +625,15 @@
         <w:spacing w:line="256" w:lineRule="auto"/>
       </w:pPr>
       <w:r>
-        <w:t>Collect the Stream and return a comma-separated list of names as a single String. Hint: use Collectors.joining(", ") for this.</w:t>
+        <w:t xml:space="preserve">Collect the Stream and return a comma-separated list of names as a single String. Hint: use </w:t>
+      </w:r>
+      <w:proofErr w:type="spellStart"/>
+      <w:r>
+        <w:t>Collectors.joining</w:t>
+      </w:r>
+      <w:proofErr w:type="spellEnd"/>
+      <w:r>
+        <w:t>(", ") for this.</w:t>
       </w:r>
     </w:p>
     <w:p>
@@ -642,7 +690,53 @@
           <w:sz w:val="20"/>
           <w:szCs w:val="20"/>
         </w:rPr>
-        <w:t>public Cheese cheesyMethod(Optional&lt;Cheese&gt; optionalCheese) {...}</w:t>
+        <w:t xml:space="preserve">public Cheese </w:t>
+      </w:r>
+      <w:proofErr w:type="spellStart"/>
+      <w:proofErr w:type="gramStart"/>
+      <w:r>
+        <w:rPr>
+          <w:rFonts w:ascii="Courier New" w:hAnsi="Courier New" w:cs="Courier New"/>
+          <w:sz w:val="20"/>
+          <w:szCs w:val="20"/>
+        </w:rPr>
+        <w:t>cheesyMethod</w:t>
+      </w:r>
+      <w:proofErr w:type="spellEnd"/>
+      <w:r>
+        <w:rPr>
+          <w:rFonts w:ascii="Courier New" w:hAnsi="Courier New" w:cs="Courier New"/>
+          <w:sz w:val="20"/>
+          <w:szCs w:val="20"/>
+        </w:rPr>
+        <w:t>(</w:t>
+      </w:r>
+      <w:proofErr w:type="gramEnd"/>
+      <w:r>
+        <w:rPr>
+          <w:rFonts w:ascii="Courier New" w:hAnsi="Courier New" w:cs="Courier New"/>
+          <w:sz w:val="20"/>
+          <w:szCs w:val="20"/>
+        </w:rPr>
+        <w:t xml:space="preserve">Optional&lt;Cheese&gt; </w:t>
+      </w:r>
+      <w:proofErr w:type="spellStart"/>
+      <w:r>
+        <w:rPr>
+          <w:rFonts w:ascii="Courier New" w:hAnsi="Courier New" w:cs="Courier New"/>
+          <w:sz w:val="20"/>
+          <w:szCs w:val="20"/>
+        </w:rPr>
+        <w:t>optionalCheese</w:t>
+      </w:r>
+      <w:proofErr w:type="spellEnd"/>
+      <w:r>
+        <w:rPr>
+          <w:rFonts w:ascii="Courier New" w:hAnsi="Courier New" w:cs="Courier New"/>
+          <w:sz w:val="20"/>
+          <w:szCs w:val="20"/>
+        </w:rPr>
+        <w:t>) {...}</w:t>
       </w:r>
     </w:p>
     <w:p>
@@ -659,7 +753,15 @@
         </w:rPr>
       </w:pPr>
       <w:r>
-        <w:t>The method should throw a NoSuchElementException with a custom message if the object is not present.</w:t>
+        <w:t xml:space="preserve">The method should throw a </w:t>
+      </w:r>
+      <w:proofErr w:type="spellStart"/>
+      <w:r>
+        <w:t>NoSuchElementException</w:t>
+      </w:r>
+      <w:proofErr w:type="spellEnd"/>
+      <w:r>
+        <w:t xml:space="preserve"> with a custom message if the object is not present.</w:t>
       </w:r>
     </w:p>
     <w:p>
@@ -685,22 +787,56 @@
         <w:spacing w:line="256" w:lineRule="auto"/>
       </w:pPr>
       <w:r>
-        <w:t xml:space="preserve">Method b should also call method a with an empty Optional. Show that a NoSuchElementException is thrown by method a by printing the exception message. Hint: catch the </w:t>
-      </w:r>
+        <w:t xml:space="preserve">Method b should also call method a with an empty Optional. Show that a </w:t>
+      </w:r>
+      <w:proofErr w:type="spellStart"/>
+      <w:r>
+        <w:t>NoSuchElementException</w:t>
+      </w:r>
+      <w:proofErr w:type="spellEnd"/>
+      <w:r>
+        <w:t xml:space="preserve"> is thrown by method a by printing the exception message. Hint: catch the </w:t>
+      </w:r>
+      <w:proofErr w:type="spellStart"/>
       <w:r>
         <w:rPr>
           <w:rStyle w:val="MonoChar"/>
         </w:rPr>
         <w:t>NoSuchElementException</w:t>
       </w:r>
+      <w:proofErr w:type="spellEnd"/>
       <w:r>
         <w:t xml:space="preserve"> as parameter named "e" and do </w:t>
       </w:r>
+      <w:proofErr w:type="spellStart"/>
       <w:r>
         <w:rPr>
           <w:rStyle w:val="MonoChar"/>
         </w:rPr>
-        <w:t>System.out.println(e.getMessage())</w:t>
+        <w:t>System.out.println</w:t>
+      </w:r>
+      <w:proofErr w:type="spellEnd"/>
+      <w:r>
+        <w:rPr>
+          <w:rStyle w:val="MonoChar"/>
+        </w:rPr>
+        <w:t>(</w:t>
+      </w:r>
+      <w:proofErr w:type="spellStart"/>
+      <w:proofErr w:type="gramStart"/>
+      <w:r>
+        <w:rPr>
+          <w:rStyle w:val="MonoChar"/>
+        </w:rPr>
+        <w:t>e.getMessage</w:t>
+      </w:r>
+      <w:proofErr w:type="spellEnd"/>
+      <w:proofErr w:type="gramEnd"/>
+      <w:r>
+        <w:rPr>
+          <w:rStyle w:val="MonoChar"/>
+        </w:rPr>
+        <w:t>())</w:t>
       </w:r>
       <w:r>
         <w:t>.</w:t>
@@ -716,7 +852,39 @@
         <w:spacing w:line="256" w:lineRule="auto"/>
       </w:pPr>
       <w:r>
-        <w:t>Note: your method should handle the Optional as shown in the video on Optionals using the orElseThrow method. For the missing object, you must use a Lambda expression in orElseThrow to return a NoSuchElementException with a custom message.</w:t>
+        <w:t xml:space="preserve">Note: your method should handle the Optional as shown in the video on </w:t>
+      </w:r>
+      <w:proofErr w:type="spellStart"/>
+      <w:r>
+        <w:t>Optionals</w:t>
+      </w:r>
+      <w:proofErr w:type="spellEnd"/>
+      <w:r>
+        <w:t xml:space="preserve"> using the </w:t>
+      </w:r>
+      <w:proofErr w:type="spellStart"/>
+      <w:r>
+        <w:t>orElseThrow</w:t>
+      </w:r>
+      <w:proofErr w:type="spellEnd"/>
+      <w:r>
+        <w:t xml:space="preserve"> method. For the missing object, you must use a Lambda expression in </w:t>
+      </w:r>
+      <w:proofErr w:type="spellStart"/>
+      <w:r>
+        <w:t>orElseThrow</w:t>
+      </w:r>
+      <w:proofErr w:type="spellEnd"/>
+      <w:r>
+        <w:t xml:space="preserve"> to return a </w:t>
+      </w:r>
+      <w:proofErr w:type="spellStart"/>
+      <w:r>
+        <w:t>NoSuchElementException</w:t>
+      </w:r>
+      <w:proofErr w:type="spellEnd"/>
+      <w:r>
+        <w:t xml:space="preserve"> with a custom message.</w:t>
       </w:r>
     </w:p>
     <w:p>
@@ -780,6 +948,7 @@
       <w:r>
         <w:rPr>
           <w:b/>
+          <w:noProof/>
           <w:szCs w:val="24"/>
         </w:rPr>
         <w:lastRenderedPageBreak/>
@@ -830,6 +999,7 @@
       <w:r>
         <w:rPr>
           <w:b/>
+          <w:noProof/>
           <w:szCs w:val="24"/>
         </w:rPr>
         <w:lastRenderedPageBreak/>
@@ -880,6 +1050,7 @@
       <w:r>
         <w:rPr>
           <w:b/>
+          <w:noProof/>
           <w:szCs w:val="24"/>
         </w:rPr>
         <w:lastRenderedPageBreak/>
@@ -930,6 +1101,7 @@
       <w:r>
         <w:rPr>
           <w:b/>
+          <w:noProof/>
           <w:szCs w:val="24"/>
         </w:rPr>
         <w:drawing>
@@ -994,6 +1166,7 @@
       <w:r>
         <w:rPr>
           <w:b/>
+          <w:noProof/>
           <w:szCs w:val="24"/>
         </w:rPr>
         <w:drawing>
@@ -1043,6 +1216,7 @@
       <w:r>
         <w:rPr>
           <w:b/>
+          <w:noProof/>
           <w:szCs w:val="24"/>
         </w:rPr>
         <w:drawing>
@@ -1092,6 +1266,7 @@
       <w:r>
         <w:rPr>
           <w:b/>
+          <w:noProof/>
           <w:szCs w:val="24"/>
         </w:rPr>
         <w:lastRenderedPageBreak/>
@@ -1146,6 +1321,32 @@
         </w:rPr>
         <w:t>URL to GitHub Repository:</w:t>
       </w:r>
+    </w:p>
+    <w:p>
+      <w:pPr>
+        <w:rPr>
+          <w:b/>
+          <w:szCs w:val="24"/>
+        </w:rPr>
+      </w:pPr>
+      <w:hyperlink r:id="rId14" w:history="1">
+        <w:r>
+          <w:rPr>
+            <w:rStyle w:val="Hyperlink"/>
+            <w:b/>
+            <w:szCs w:val="24"/>
+          </w:rPr>
+          <w:t>https://github.com/scollins97/week11homework</w:t>
+        </w:r>
+      </w:hyperlink>
+    </w:p>
+    <w:p>
+      <w:pPr>
+        <w:rPr>
+          <w:b/>
+          <w:szCs w:val="24"/>
+        </w:rPr>
+      </w:pPr>
     </w:p>
     <w:sectPr>
       <w:pgSz w:w="12240" w:h="15840"/>
@@ -2117,6 +2318,29 @@
       <w:szCs w:val="20"/>
     </w:rPr>
   </w:style>
+  <w:style w:type="character" w:styleId="Hyperlink">
+    <w:name w:val="Hyperlink"/>
+    <w:basedOn w:val="DefaultParagraphFont"/>
+    <w:uiPriority w:val="99"/>
+    <w:unhideWhenUsed/>
+    <w:rsid w:val="00677D88"/>
+    <w:rPr>
+      <w:color w:val="0563C1" w:themeColor="hyperlink"/>
+      <w:u w:val="single"/>
+    </w:rPr>
+  </w:style>
+  <w:style w:type="character" w:styleId="UnresolvedMention">
+    <w:name w:val="Unresolved Mention"/>
+    <w:basedOn w:val="DefaultParagraphFont"/>
+    <w:uiPriority w:val="99"/>
+    <w:semiHidden/>
+    <w:unhideWhenUsed/>
+    <w:rsid w:val="00677D88"/>
+    <w:rPr>
+      <w:color w:val="605E5C"/>
+      <w:shd w:val="clear" w:color="auto" w:fill="E1DFDD"/>
+    </w:rPr>
+  </w:style>
 </w:styles>
 </file>
 

</xml_diff>